<commit_message>
User Login, Register and logout
</commit_message>
<xml_diff>
--- a/docs/Daily Tasks Discription/My-Tasks.docx
+++ b/docs/Daily Tasks Discription/My-Tasks.docx
@@ -331,13 +331,7 @@
                     <w:t xml:space="preserve"> + logout</w:t>
                   </w:r>
                   <w:r>
-                    <w:t xml:space="preserve"> </w:t>
-                  </w:r>
-                  <w:r>
-                    <w:t>Pass {User, Admin and supplier</w:t>
-                  </w:r>
-                  <w:r>
-                    <w:t>}</w:t>
+                    <w:t xml:space="preserve"> Pass {User, Admin and supplier}</w:t>
                   </w:r>
                 </w:p>
               </w:tc>
@@ -389,7 +383,7 @@
                 </w:tcPr>
                 <w:p>
                   <w:r>
-                    <w:t xml:space="preserve">3 </w:t>
+                    <w:t>3</w:t>
                   </w:r>
                 </w:p>
               </w:tc>
@@ -399,10 +393,10 @@
                 </w:tcPr>
                 <w:p>
                   <w:r>
-                    <w:t xml:space="preserve"> </w:t>
-                  </w:r>
-                  <w:r>
-                    <w:t>Email Verification {User and supplier}</w:t>
+                    <w:t xml:space="preserve">Forget Password </w:t>
+                  </w:r>
+                  <w:r>
+                    <w:t>{User, Admin and supplier}</w:t>
                   </w:r>
                 </w:p>
               </w:tc>
@@ -422,6 +416,9 @@
                   <w:r>
                     <w:t>4</w:t>
                   </w:r>
+                  <w:r>
+                    <w:t xml:space="preserve"> </w:t>
+                  </w:r>
                 </w:p>
               </w:tc>
               <w:tc>
@@ -430,7 +427,10 @@
                 </w:tcPr>
                 <w:p>
                   <w:r>
-                    <w:t>Delete Account {User, Supplier}</w:t>
+                    <w:t xml:space="preserve"> </w:t>
+                  </w:r>
+                  <w:r>
+                    <w:t>Email Verification {User and supplier}</w:t>
                   </w:r>
                 </w:p>
               </w:tc>
@@ -449,6 +449,34 @@
                 <w:p>
                   <w:r>
                     <w:t>5</w:t>
+                  </w:r>
+                </w:p>
+              </w:tc>
+              <w:tc>
+                <w:tcPr>
+                  <w:tcW w:w="9139" w:type="dxa"/>
+                </w:tcPr>
+                <w:p>
+                  <w:r>
+                    <w:t>Delete Account {User, Supplier}</w:t>
+                  </w:r>
+                </w:p>
+              </w:tc>
+              <w:tc>
+                <w:tcPr>
+                  <w:tcW w:w="450" w:type="dxa"/>
+                </w:tcPr>
+                <w:p/>
+              </w:tc>
+            </w:tr>
+            <w:tr>
+              <w:tc>
+                <w:tcPr>
+                  <w:tcW w:w="381" w:type="dxa"/>
+                </w:tcPr>
+                <w:p>
+                  <w:r>
+                    <w:t>6</w:t>
                   </w:r>
                 </w:p>
               </w:tc>

</xml_diff>